<commit_message>
Update HTTP request and response headers.docx
</commit_message>
<xml_diff>
--- a/HTTP request and response headers.docx
+++ b/HTTP request and response headers.docx
@@ -156,7 +156,16 @@
         </w:drawing>
       </w:r>
     </w:p>
-    <w:p/>
+    <w:p>
+      <w:hyperlink r:id="rId6" w:anchor="/pet/addPet" w:history="1">
+        <w:r>
+          <w:rPr>
+            <w:rStyle w:val="Hyperlink"/>
+          </w:rPr>
+          <w:t>https://petstore.swagger.io/#/pet/addPet</w:t>
+        </w:r>
+      </w:hyperlink>
+    </w:p>
     <w:p>
       <w:r>
         <w:t>Few more headers used in APIs, this will be purely based on the API documentation</w:t>
@@ -184,59 +193,6 @@
                 <pic:pic xmlns:pic="http://schemas.openxmlformats.org/drawingml/2006/picture">
                   <pic:nvPicPr>
                     <pic:cNvPr id="0" name="Picture 7"/>
-                    <pic:cNvPicPr>
-                      <a:picLocks noChangeAspect="1" noChangeArrowheads="1"/>
-                    </pic:cNvPicPr>
-                  </pic:nvPicPr>
-                  <pic:blipFill>
-                    <a:blip r:embed="rId6" cstate="print"/>
-                    <a:srcRect/>
-                    <a:stretch>
-                      <a:fillRect/>
-                    </a:stretch>
-                  </pic:blipFill>
-                  <pic:spPr bwMode="auto">
-                    <a:xfrm>
-                      <a:off x="0" y="0"/>
-                      <a:ext cx="5731510" cy="3055574"/>
-                    </a:xfrm>
-                    <a:prstGeom prst="rect">
-                      <a:avLst/>
-                    </a:prstGeom>
-                    <a:noFill/>
-                    <a:ln w="9525">
-                      <a:noFill/>
-                      <a:miter lim="800000"/>
-                      <a:headEnd/>
-                      <a:tailEnd/>
-                    </a:ln>
-                  </pic:spPr>
-                </pic:pic>
-              </a:graphicData>
-            </a:graphic>
-          </wp:inline>
-        </w:drawing>
-      </w:r>
-    </w:p>
-    <w:p>
-      <w:r>
-        <w:rPr>
-          <w:noProof/>
-          <w:lang w:eastAsia="en-IN"/>
-        </w:rPr>
-        <w:drawing>
-          <wp:inline distT="0" distB="0" distL="0" distR="0">
-            <wp:extent cx="5731510" cy="3055574"/>
-            <wp:effectExtent l="19050" t="0" r="2540" b="0"/>
-            <wp:docPr id="10" name="Picture 10"/>
-            <wp:cNvGraphicFramePr>
-              <a:graphicFrameLocks xmlns:a="http://schemas.openxmlformats.org/drawingml/2006/main" noChangeAspect="1"/>
-            </wp:cNvGraphicFramePr>
-            <a:graphic xmlns:a="http://schemas.openxmlformats.org/drawingml/2006/main">
-              <a:graphicData uri="http://schemas.openxmlformats.org/drawingml/2006/picture">
-                <pic:pic xmlns:pic="http://schemas.openxmlformats.org/drawingml/2006/picture">
-                  <pic:nvPicPr>
-                    <pic:cNvPr id="0" name="Picture 10"/>
                     <pic:cNvPicPr>
                       <a:picLocks noChangeAspect="1" noChangeArrowheads="1"/>
                     </pic:cNvPicPr>
@@ -271,6 +227,59 @@
         </w:drawing>
       </w:r>
     </w:p>
+    <w:p>
+      <w:r>
+        <w:rPr>
+          <w:noProof/>
+          <w:lang w:eastAsia="en-IN"/>
+        </w:rPr>
+        <w:drawing>
+          <wp:inline distT="0" distB="0" distL="0" distR="0">
+            <wp:extent cx="5731510" cy="3055574"/>
+            <wp:effectExtent l="19050" t="0" r="2540" b="0"/>
+            <wp:docPr id="10" name="Picture 10"/>
+            <wp:cNvGraphicFramePr>
+              <a:graphicFrameLocks xmlns:a="http://schemas.openxmlformats.org/drawingml/2006/main" noChangeAspect="1"/>
+            </wp:cNvGraphicFramePr>
+            <a:graphic xmlns:a="http://schemas.openxmlformats.org/drawingml/2006/main">
+              <a:graphicData uri="http://schemas.openxmlformats.org/drawingml/2006/picture">
+                <pic:pic xmlns:pic="http://schemas.openxmlformats.org/drawingml/2006/picture">
+                  <pic:nvPicPr>
+                    <pic:cNvPr id="0" name="Picture 10"/>
+                    <pic:cNvPicPr>
+                      <a:picLocks noChangeAspect="1" noChangeArrowheads="1"/>
+                    </pic:cNvPicPr>
+                  </pic:nvPicPr>
+                  <pic:blipFill>
+                    <a:blip r:embed="rId8" cstate="print"/>
+                    <a:srcRect/>
+                    <a:stretch>
+                      <a:fillRect/>
+                    </a:stretch>
+                  </pic:blipFill>
+                  <pic:spPr bwMode="auto">
+                    <a:xfrm>
+                      <a:off x="0" y="0"/>
+                      <a:ext cx="5731510" cy="3055574"/>
+                    </a:xfrm>
+                    <a:prstGeom prst="rect">
+                      <a:avLst/>
+                    </a:prstGeom>
+                    <a:noFill/>
+                    <a:ln w="9525">
+                      <a:noFill/>
+                      <a:miter lim="800000"/>
+                      <a:headEnd/>
+                      <a:tailEnd/>
+                    </a:ln>
+                  </pic:spPr>
+                </pic:pic>
+              </a:graphicData>
+            </a:graphic>
+          </wp:inline>
+        </w:drawing>
+      </w:r>
+    </w:p>
     <w:p/>
     <w:p>
       <w:r>
@@ -307,7 +316,7 @@
                     </pic:cNvPicPr>
                   </pic:nvPicPr>
                   <pic:blipFill>
-                    <a:blip r:embed="rId8" cstate="print"/>
+                    <a:blip r:embed="rId9" cstate="print"/>
                     <a:srcRect/>
                     <a:stretch>
                       <a:fillRect/>
@@ -582,6 +591,18 @@
       <w:szCs w:val="16"/>
     </w:rPr>
   </w:style>
+  <w:style w:type="character" w:styleId="Hyperlink">
+    <w:name w:val="Hyperlink"/>
+    <w:basedOn w:val="DefaultParagraphFont"/>
+    <w:uiPriority w:val="99"/>
+    <w:semiHidden/>
+    <w:unhideWhenUsed/>
+    <w:rsid w:val="00C34BBC"/>
+    <w:rPr>
+      <w:color w:val="0000FF"/>
+      <w:u w:val="single"/>
+    </w:rPr>
+  </w:style>
 </w:styles>
 </file>
 

</xml_diff>